<commit_message>
feat(mise-en-demeure): update mise en demeure template to conform to new charte
</commit_message>
<xml_diff>
--- a/src/views/template/Modèle mise en demeure v2.docx
+++ b/src/views/template/Modèle mise en demeure v2.docx
@@ -1003,7 +1003,7 @@
           <w:szCs w:val="20"/>
           <w:rtl w:val="0"/>
         </w:rPr>
-        <w:t xml:space="preserve">puissance : {puissanceProjet} {unitePuissance};</w:t>
+        <w:t xml:space="preserve">puissance : {puissanceProjet} {unitePuissance} ;</w:t>
       </w:r>
     </w:p>
     <w:p>
@@ -1322,69 +1322,8 @@
     </w:pPr>
     <w:r>
       <w:rPr>
-        <w:rFonts w:ascii="Arial" w:cs="Arial" w:eastAsia="Arial" w:hAnsi="Arial"/>
-        <w:sz w:val="14"/>
-        <w:szCs w:val="14"/>
         <w:rtl w:val="0"/>
       </w:rPr>
-      <w:t xml:space="preserve">Hôtel de Roquelaure </w:t>
-    </w:r>
-  </w:p>
-  <w:p>
-    <w:pPr>
-      <w:spacing w:after="0" w:lineRule="auto"/>
-      <w:rPr>
-        <w:rFonts w:ascii="Arial" w:cs="Arial" w:eastAsia="Arial" w:hAnsi="Arial"/>
-        <w:sz w:val="14"/>
-        <w:szCs w:val="14"/>
-      </w:rPr>
-    </w:pPr>
-    <w:r>
-      <w:rPr>
-        <w:rFonts w:ascii="Arial" w:cs="Arial" w:eastAsia="Arial" w:hAnsi="Arial"/>
-        <w:sz w:val="14"/>
-        <w:szCs w:val="14"/>
-        <w:rtl w:val="0"/>
-      </w:rPr>
-      <w:t xml:space="preserve">246 boulevard Saint-Germain – 75007 Paris</w:t>
-    </w:r>
-  </w:p>
-  <w:p>
-    <w:pPr>
-      <w:spacing w:after="0" w:lineRule="auto"/>
-      <w:rPr>
-        <w:rFonts w:ascii="Arial" w:cs="Arial" w:eastAsia="Arial" w:hAnsi="Arial"/>
-        <w:sz w:val="14"/>
-        <w:szCs w:val="14"/>
-      </w:rPr>
-    </w:pPr>
-    <w:r>
-      <w:rPr>
-        <w:rFonts w:ascii="Arial" w:cs="Arial" w:eastAsia="Arial" w:hAnsi="Arial"/>
-        <w:sz w:val="14"/>
-        <w:szCs w:val="14"/>
-        <w:rtl w:val="0"/>
-      </w:rPr>
-      <w:t xml:space="preserve">Tél : 33(0)1 40 81 21 22</w:t>
-    </w:r>
-  </w:p>
-  <w:p>
-    <w:pPr>
-      <w:spacing w:after="0" w:lineRule="auto"/>
-      <w:rPr>
-        <w:rFonts w:ascii="Arial" w:cs="Arial" w:eastAsia="Arial" w:hAnsi="Arial"/>
-        <w:sz w:val="14"/>
-        <w:szCs w:val="14"/>
-      </w:rPr>
-    </w:pPr>
-    <w:r>
-      <w:rPr>
-        <w:rFonts w:ascii="Arial" w:cs="Arial" w:eastAsia="Arial" w:hAnsi="Arial"/>
-        <w:sz w:val="14"/>
-        <w:szCs w:val="14"/>
-        <w:rtl w:val="0"/>
-      </w:rPr>
-      <w:t xml:space="preserve">www.ecologique-solidaire.gouv.fr </w:t>
     </w:r>
   </w:p>
 </w:ftr>
@@ -1557,7 +1496,7 @@
     <w:pPr>
       <w:keepNext w:val="0"/>
       <w:keepLines w:val="0"/>
-      <w:widowControl w:val="0"/>
+      <w:widowControl w:val="1"/>
       <w:pBdr>
         <w:top w:space="0" w:sz="0" w:val="nil"/>
         <w:left w:space="0" w:sz="0" w:val="nil"/>
@@ -1567,7 +1506,8 @@
       </w:pBdr>
       <w:shd w:fill="auto" w:val="clear"/>
       <w:tabs>
-        <w:tab w:val="right" w:pos="9026"/>
+        <w:tab w:val="center" w:pos="4536"/>
+        <w:tab w:val="right" w:pos="9072"/>
       </w:tabs>
       <w:spacing w:after="0" w:before="0" w:line="240" w:lineRule="auto"/>
       <w:ind w:left="0" w:right="0" w:firstLine="0"/>
@@ -1575,15 +1515,9 @@
       <w:rPr>
         <w:rFonts w:ascii="Arial" w:cs="Arial" w:eastAsia="Arial" w:hAnsi="Arial"/>
         <w:b w:val="1"/>
-        <w:i w:val="0"/>
-        <w:smallCaps w:val="0"/>
-        <w:strike w:val="0"/>
-        <w:color w:val="000000"/>
         <w:sz w:val="24"/>
         <w:szCs w:val="24"/>
-        <w:u w:val="none"/>
-        <w:shd w:fill="auto" w:val="clear"/>
-        <w:vertAlign w:val="baseline"/>
+        <w:highlight w:val="yellow"/>
       </w:rPr>
     </w:pPr>
     <w:r>
@@ -1592,14 +1526,10 @@
         <w:b w:val="1"/>
         <w:sz w:val="24"/>
         <w:szCs w:val="24"/>
+        <w:highlight w:val="yellow"/>
         <w:rtl w:val="0"/>
       </w:rPr>
-      <w:t xml:space="preserve">Préfet de la région {dreal}</w:t>
-    </w:r>
-    <w:r>
-      <w:rPr>
-        <w:rtl w:val="0"/>
-      </w:rPr>
+      <w:t xml:space="preserve">Direction Régionale de l’Environnement,</w:t>
     </w:r>
   </w:p>
   <w:p>
@@ -1625,8 +1555,8 @@
       <w:rPr>
         <w:rFonts w:ascii="Arial" w:cs="Arial" w:eastAsia="Arial" w:hAnsi="Arial"/>
         <w:b w:val="1"/>
-        <w:sz w:val="20"/>
-        <w:szCs w:val="20"/>
+        <w:sz w:val="24"/>
+        <w:szCs w:val="24"/>
         <w:highlight w:val="yellow"/>
       </w:rPr>
     </w:pPr>
@@ -1634,48 +1564,8 @@
       <w:rPr>
         <w:rFonts w:ascii="Arial" w:cs="Arial" w:eastAsia="Arial" w:hAnsi="Arial"/>
         <w:b w:val="1"/>
-        <w:sz w:val="20"/>
-        <w:szCs w:val="20"/>
-        <w:highlight w:val="yellow"/>
-        <w:rtl w:val="0"/>
-      </w:rPr>
-      <w:t xml:space="preserve">Direction régionale de l’Environnement,</w:t>
-    </w:r>
-  </w:p>
-  <w:p>
-    <w:pPr>
-      <w:keepNext w:val="0"/>
-      <w:keepLines w:val="0"/>
-      <w:widowControl w:val="1"/>
-      <w:pBdr>
-        <w:top w:space="0" w:sz="0" w:val="nil"/>
-        <w:left w:space="0" w:sz="0" w:val="nil"/>
-        <w:bottom w:space="0" w:sz="0" w:val="nil"/>
-        <w:right w:space="0" w:sz="0" w:val="nil"/>
-        <w:between w:space="0" w:sz="0" w:val="nil"/>
-      </w:pBdr>
-      <w:shd w:fill="auto" w:val="clear"/>
-      <w:tabs>
-        <w:tab w:val="center" w:pos="4536"/>
-        <w:tab w:val="right" w:pos="9072"/>
-      </w:tabs>
-      <w:spacing w:after="0" w:before="0" w:line="240" w:lineRule="auto"/>
-      <w:ind w:left="0" w:right="0" w:firstLine="0"/>
-      <w:jc w:val="right"/>
-      <w:rPr>
-        <w:rFonts w:ascii="Arial" w:cs="Arial" w:eastAsia="Arial" w:hAnsi="Arial"/>
-        <w:b w:val="1"/>
-        <w:sz w:val="20"/>
-        <w:szCs w:val="20"/>
-        <w:highlight w:val="yellow"/>
-      </w:rPr>
-    </w:pPr>
-    <w:r>
-      <w:rPr>
-        <w:rFonts w:ascii="Arial" w:cs="Arial" w:eastAsia="Arial" w:hAnsi="Arial"/>
-        <w:b w:val="1"/>
-        <w:sz w:val="20"/>
-        <w:szCs w:val="20"/>
+        <w:sz w:val="24"/>
+        <w:szCs w:val="24"/>
         <w:highlight w:val="yellow"/>
         <w:rtl w:val="0"/>
       </w:rPr>
@@ -1705,8 +1595,8 @@
       <w:rPr>
         <w:rFonts w:ascii="Arial" w:cs="Arial" w:eastAsia="Arial" w:hAnsi="Arial"/>
         <w:b w:val="1"/>
-        <w:sz w:val="20"/>
-        <w:szCs w:val="20"/>
+        <w:sz w:val="24"/>
+        <w:szCs w:val="24"/>
         <w:highlight w:val="yellow"/>
       </w:rPr>
     </w:pPr>
@@ -1714,8 +1604,8 @@
       <w:rPr>
         <w:rFonts w:ascii="Arial" w:cs="Arial" w:eastAsia="Arial" w:hAnsi="Arial"/>
         <w:b w:val="1"/>
-        <w:sz w:val="20"/>
-        <w:szCs w:val="20"/>
+        <w:sz w:val="24"/>
+        <w:szCs w:val="24"/>
         <w:highlight w:val="yellow"/>
         <w:rtl w:val="0"/>
       </w:rPr>
@@ -2656,7 +2546,7 @@
 
 <file path=customXML/item1.xml><?xml version="1.0" encoding="utf-8"?>
 <go:gDocsCustomXmlDataStorage xmlns:go="http://customooxmlschemas.google.com/" xmlns:r="http://schemas.openxmlformats.org/officeDocument/2006/relationships">
-  <go:docsCustomData xmlns:go="http://customooxmlschemas.google.com/" roundtripDataSignature="AMtx7mjEE4cCrDRiupwm57uoMBnTKXKrJQ==">AMUW2mW2oREA55O+fJUEx/Obp5WpaslT6SPafalxCbEaAsc0YH7VVrZZuVEA0cWwDgAK8S76KPDjeylR/z1yHEyXiKxfVz3K9kXUu3iuuD4S8O0+U7sN8oY=</go:docsCustomData>
+  <go:docsCustomData xmlns:go="http://customooxmlschemas.google.com/" roundtripDataSignature="AMtx7mjEE4cCrDRiupwm57uoMBnTKXKrJQ==">AMUW2mUKOstDtxR6Y3ZDnoVgYOmEgR2KFvM+6R3gV9dsJzDUIiyfJ739pM6IivIOGRnj1p6DcOI7yTrwD1s7CsJwyh69jcARA0ptjJkcjjCa2DvOjLt5MPU=</go:docsCustomData>
 </go:gDocsCustomXmlDataStorage>
 </file>
 

</xml_diff>

<commit_message>
🍱 ajout des logos dreals en png + changement logo ministère
</commit_message>
<xml_diff>
--- a/src/views/template/Modèle mise en demeure v2.docx
+++ b/src/views/template/Modèle mise en demeure v2.docx
@@ -113,7 +113,9 @@
       </w:tblGrid>
       <w:tr>
         <w:trPr>
+          <w:cantSplit w:val="0"/>
           <w:trHeight w:val="249" w:hRule="atLeast"/>
+          <w:tblHeader w:val="0"/>
         </w:trPr>
         <w:tc>
           <w:tcPr>
@@ -221,7 +223,9 @@
       </w:tr>
       <w:tr>
         <w:trPr>
+          <w:cantSplit w:val="0"/>
           <w:trHeight w:val="504.235107421876" w:hRule="atLeast"/>
+          <w:tblHeader w:val="0"/>
         </w:trPr>
         <w:tc>
           <w:tcPr>
@@ -587,7 +591,9 @@
       </w:tr>
       <w:tr>
         <w:trPr>
+          <w:cantSplit w:val="0"/>
           <w:trHeight w:val="4.980468749999973" w:hRule="atLeast"/>
+          <w:tblHeader w:val="0"/>
         </w:trPr>
         <w:tc>
           <w:tcPr>
@@ -737,16 +743,7 @@
                 <w:szCs w:val="20"/>
                 <w:rtl w:val="0"/>
               </w:rPr>
-              <w:t xml:space="preserve">S</w:t>
-            </w:r>
-            <w:r>
-              <w:rPr>
-                <w:rFonts w:ascii="Arial" w:cs="Arial" w:eastAsia="Arial" w:hAnsi="Arial"/>
-                <w:sz w:val="20"/>
-                <w:szCs w:val="20"/>
-                <w:rtl w:val="0"/>
-              </w:rPr>
-              <w:t xml:space="preserve">ervice DREAL : </w:t>
+              <w:t xml:space="preserve">Service DREAL : </w:t>
             </w:r>
             <w:r>
               <w:rPr>
@@ -779,11 +776,6 @@
               </w:rPr>
               <w:t xml:space="preserve">Porteur de projet : {emailProjet}</w:t>
             </w:r>
-            <w:r>
-              <w:rPr>
-                <w:rtl w:val="0"/>
-              </w:rPr>
-            </w:r>
           </w:p>
         </w:tc>
       </w:tr>
@@ -934,7 +926,7 @@
           <w:ilvl w:val="0"/>
           <w:numId w:val="1"/>
         </w:numPr>
-        <w:spacing w:after="0" w:afterAutospacing="0" w:lineRule="auto"/>
+        <w:spacing w:after="0" w:lineRule="auto"/>
         <w:ind w:left="720" w:hanging="360"/>
         <w:jc w:val="both"/>
         <w:rPr>
@@ -952,6 +944,11 @@
           <w:rtl w:val="0"/>
         </w:rPr>
         <w:t xml:space="preserve">nom du projet : «{nomProjet}» ;</w:t>
+      </w:r>
+      <w:r>
+        <w:rPr>
+          <w:rtl w:val="0"/>
+        </w:rPr>
       </w:r>
     </w:p>
     <w:p>
@@ -960,7 +957,7 @@
           <w:ilvl w:val="0"/>
           <w:numId w:val="1"/>
         </w:numPr>
-        <w:spacing w:after="0" w:afterAutospacing="0" w:lineRule="auto"/>
+        <w:spacing w:after="0" w:lineRule="auto"/>
         <w:ind w:left="720" w:hanging="360"/>
         <w:jc w:val="both"/>
         <w:rPr>
@@ -978,6 +975,11 @@
           <w:rtl w:val="0"/>
         </w:rPr>
         <w:t xml:space="preserve">adresse du projet : {adresseCompleteProjet} ;</w:t>
+      </w:r>
+      <w:r>
+        <w:rPr>
+          <w:rtl w:val="0"/>
+        </w:rPr>
       </w:r>
     </w:p>
     <w:p>
@@ -1004,6 +1006,11 @@
           <w:rtl w:val="0"/>
         </w:rPr>
         <w:t xml:space="preserve">puissance : {puissanceProjet} {unitePuissance} ;</w:t>
+      </w:r>
+      <w:r>
+        <w:rPr>
+          <w:rtl w:val="0"/>
+        </w:rPr>
       </w:r>
     </w:p>
     <w:p>
@@ -1415,7 +1422,7 @@
         <wp:anchor allowOverlap="1" behindDoc="0" distB="0" distT="0" distL="114300" distR="114300" hidden="0" layoutInCell="1" locked="0" relativeHeight="0" simplePos="0">
           <wp:simplePos x="0" y="0"/>
           <wp:positionH relativeFrom="column">
-            <wp:posOffset>1</wp:posOffset>
+            <wp:posOffset>3</wp:posOffset>
           </wp:positionH>
           <wp:positionV relativeFrom="paragraph">
             <wp:posOffset>9525</wp:posOffset>
@@ -1423,7 +1430,7 @@
           <wp:extent cx="1846580" cy="1501775"/>
           <wp:effectExtent b="0" l="0" r="0" t="0"/>
           <wp:wrapSquare wrapText="bothSides" distB="0" distT="0" distL="114300" distR="114300"/>
-          <wp:docPr id="3" name="image1.png"/>
+          <wp:docPr id="4" name="image1.png"/>
           <a:graphic>
             <a:graphicData uri="http://schemas.openxmlformats.org/drawingml/2006/picture">
               <pic:pic>
@@ -1433,7 +1440,7 @@
                 </pic:nvPicPr>
                 <pic:blipFill>
                   <a:blip r:embed="rId1"/>
-                  <a:srcRect b="0" l="0" r="0" t="0"/>
+                  <a:srcRect b="0" l="5860" r="5860" t="0"/>
                   <a:stretch>
                     <a:fillRect/>
                   </a:stretch>
@@ -2004,6 +2011,117 @@
     </w:rPr>
   </w:style>
   <w:style w:type="paragraph" w:styleId="Normal" w:default="1">
+    <w:name w:val="normal"/>
+  </w:style>
+  <w:style w:type="table" w:styleId="TableNormal" w:default="1">
+    <w:name w:val="Table Normal"/>
+  </w:style>
+  <w:style w:type="paragraph" w:styleId="Heading1">
+    <w:name w:val="heading 1"/>
+    <w:basedOn w:val="Normal"/>
+    <w:next w:val="Normal"/>
+    <w:pPr>
+      <w:keepNext w:val="1"/>
+      <w:keepLines w:val="1"/>
+      <w:spacing w:after="120" w:before="480" w:lineRule="auto"/>
+    </w:pPr>
+    <w:rPr>
+      <w:b w:val="1"/>
+      <w:sz w:val="48"/>
+      <w:szCs w:val="48"/>
+    </w:rPr>
+  </w:style>
+  <w:style w:type="paragraph" w:styleId="Heading2">
+    <w:name w:val="heading 2"/>
+    <w:basedOn w:val="Normal"/>
+    <w:next w:val="Normal"/>
+    <w:pPr>
+      <w:keepNext w:val="1"/>
+      <w:keepLines w:val="1"/>
+      <w:spacing w:after="80" w:before="360" w:lineRule="auto"/>
+    </w:pPr>
+    <w:rPr>
+      <w:b w:val="1"/>
+      <w:sz w:val="36"/>
+      <w:szCs w:val="36"/>
+    </w:rPr>
+  </w:style>
+  <w:style w:type="paragraph" w:styleId="Heading3">
+    <w:name w:val="heading 3"/>
+    <w:basedOn w:val="Normal"/>
+    <w:next w:val="Normal"/>
+    <w:pPr>
+      <w:keepNext w:val="1"/>
+      <w:keepLines w:val="1"/>
+      <w:spacing w:after="80" w:before="280" w:lineRule="auto"/>
+    </w:pPr>
+    <w:rPr>
+      <w:b w:val="1"/>
+      <w:sz w:val="28"/>
+      <w:szCs w:val="28"/>
+    </w:rPr>
+  </w:style>
+  <w:style w:type="paragraph" w:styleId="Heading4">
+    <w:name w:val="heading 4"/>
+    <w:basedOn w:val="Normal"/>
+    <w:next w:val="Normal"/>
+    <w:pPr>
+      <w:keepNext w:val="1"/>
+      <w:keepLines w:val="1"/>
+      <w:spacing w:after="40" w:before="240" w:lineRule="auto"/>
+    </w:pPr>
+    <w:rPr>
+      <w:b w:val="1"/>
+      <w:sz w:val="24"/>
+      <w:szCs w:val="24"/>
+    </w:rPr>
+  </w:style>
+  <w:style w:type="paragraph" w:styleId="Heading5">
+    <w:name w:val="heading 5"/>
+    <w:basedOn w:val="Normal"/>
+    <w:next w:val="Normal"/>
+    <w:pPr>
+      <w:keepNext w:val="1"/>
+      <w:keepLines w:val="1"/>
+      <w:spacing w:after="40" w:before="220" w:lineRule="auto"/>
+    </w:pPr>
+    <w:rPr>
+      <w:b w:val="1"/>
+      <w:sz w:val="22"/>
+      <w:szCs w:val="22"/>
+    </w:rPr>
+  </w:style>
+  <w:style w:type="paragraph" w:styleId="Heading6">
+    <w:name w:val="heading 6"/>
+    <w:basedOn w:val="Normal"/>
+    <w:next w:val="Normal"/>
+    <w:pPr>
+      <w:keepNext w:val="1"/>
+      <w:keepLines w:val="1"/>
+      <w:spacing w:after="40" w:before="200" w:lineRule="auto"/>
+    </w:pPr>
+    <w:rPr>
+      <w:b w:val="1"/>
+      <w:sz w:val="20"/>
+      <w:szCs w:val="20"/>
+    </w:rPr>
+  </w:style>
+  <w:style w:type="paragraph" w:styleId="Title">
+    <w:name w:val="Title"/>
+    <w:basedOn w:val="Normal"/>
+    <w:next w:val="Normal"/>
+    <w:pPr>
+      <w:keepNext w:val="1"/>
+      <w:keepLines w:val="1"/>
+      <w:spacing w:after="120" w:before="480" w:lineRule="auto"/>
+    </w:pPr>
+    <w:rPr>
+      <w:b w:val="1"/>
+      <w:sz w:val="72"/>
+      <w:szCs w:val="72"/>
+    </w:rPr>
+  </w:style>
+  <w:style w:type="paragraph" w:styleId="Normal" w:default="1">
     <w:name w:val="Normal"/>
     <w:qFormat w:val="1"/>
   </w:style>
@@ -2269,6 +2387,43 @@
   </w:style>
   <w:style w:type="table" w:styleId="Table1">
     <w:basedOn w:val="TableNormal"/>
+    <w:tblPr>
+      <w:tblStyleRowBandSize w:val="1"/>
+      <w:tblStyleColBandSize w:val="1"/>
+      <w:tblCellMar>
+        <w:top w:w="0.0" w:type="dxa"/>
+        <w:left w:w="0.0" w:type="dxa"/>
+        <w:bottom w:w="0.0" w:type="dxa"/>
+        <w:right w:w="0.0" w:type="dxa"/>
+      </w:tblCellMar>
+    </w:tblPr>
+  </w:style>
+  <w:style w:type="paragraph" w:styleId="Subtitle">
+    <w:name w:val="Subtitle"/>
+    <w:basedOn w:val="Normal"/>
+    <w:next w:val="Normal"/>
+    <w:pPr>
+      <w:keepNext w:val="1"/>
+      <w:keepLines w:val="1"/>
+      <w:spacing w:after="80" w:before="360" w:lineRule="auto"/>
+    </w:pPr>
+    <w:rPr>
+      <w:rFonts w:ascii="Georgia" w:cs="Georgia" w:eastAsia="Georgia" w:hAnsi="Georgia"/>
+      <w:i w:val="1"/>
+      <w:color w:val="666666"/>
+      <w:sz w:val="48"/>
+      <w:szCs w:val="48"/>
+    </w:rPr>
+  </w:style>
+  <w:style w:type="table" w:styleId="Table1">
+    <w:basedOn w:val="TableNormal"/>
+    <w:pPr>
+      <w:widowControl w:val="0"/>
+      <w:spacing w:after="0" w:line="240" w:lineRule="auto"/>
+    </w:pPr>
+    <w:rPr>
+      <w:rFonts w:ascii="Arial" w:cs="Arial" w:eastAsia="Arial" w:hAnsi="Arial"/>
+    </w:rPr>
     <w:tblPr>
       <w:tblStyleRowBandSize w:val="1"/>
       <w:tblStyleColBandSize w:val="1"/>
@@ -2546,7 +2701,7 @@
 
 <file path=customXML/item1.xml><?xml version="1.0" encoding="utf-8"?>
 <go:gDocsCustomXmlDataStorage xmlns:go="http://customooxmlschemas.google.com/" xmlns:r="http://schemas.openxmlformats.org/officeDocument/2006/relationships">
-  <go:docsCustomData xmlns:go="http://customooxmlschemas.google.com/" roundtripDataSignature="AMtx7mjEE4cCrDRiupwm57uoMBnTKXKrJQ==">AMUW2mUKOstDtxR6Y3ZDnoVgYOmEgR2KFvM+6R3gV9dsJzDUIiyfJ739pM6IivIOGRnj1p6DcOI7yTrwD1s7CsJwyh69jcARA0ptjJkcjjCa2DvOjLt5MPU=</go:docsCustomData>
+  <go:docsCustomData xmlns:go="http://customooxmlschemas.google.com/" roundtripDataSignature="AMtx7mjoU/JOUg/5MQ1FKGpsNSGDPOpz6g==">AMUW2mVgeXpKuWSb4RpsSoksdH1txEJn6R7KGomKUJCrUQoS63AmMREyTVMZvj/AVyzES7nbsgAJApoZ4vGOt5RH0BQYxiIkn6qvPuVUkfKpmGzmN7va0vI=</go:docsCustomData>
 </go:gDocsCustomXmlDataStorage>
 </file>
 

</xml_diff>